<commit_message>
completed implementation on altera fpga
</commit_message>
<xml_diff>
--- a/Assignment/SSODS_Assignment.docx
+++ b/Assignment/SSODS_Assignment.docx
@@ -1619,12 +1619,1737 @@
           </wp:inline>
         </w:drawing>
       </w:r>
+    </w:p>
+    <w:p>
+      <w:pPr>
+        <w:pStyle w:val="Corpotesto"/>
+        <w:jc w:val="center"/>
+      </w:pPr>
+    </w:p>
+    <w:p>
+      <w:pPr>
+        <w:pStyle w:val="Corpotesto"/>
+        <w:jc w:val="center"/>
+      </w:pPr>
+    </w:p>
+    <w:p>
+      <w:pPr>
+        <w:pStyle w:val="Citazioneintensa"/>
+      </w:pPr>
+      <w:r>
+        <w:t>Implementation on a real FPGA</w:t>
+      </w:r>
+    </w:p>
+    <w:p>
+      <w:pPr>
+        <w:jc w:val="both"/>
+        <w:rPr>
+          <w:sz w:val="24"/>
+          <w:szCs w:val="24"/>
+        </w:rPr>
+      </w:pPr>
+      <w:r>
+        <w:rPr>
+          <w:sz w:val="24"/>
+          <w:szCs w:val="24"/>
+        </w:rPr>
+        <w:t xml:space="preserve">The </w:t>
+      </w:r>
+      <w:r>
+        <w:rPr>
+          <w:sz w:val="24"/>
+          <w:szCs w:val="24"/>
+        </w:rPr>
+        <w:t xml:space="preserve">next step is to implement it on a real FPGA. I’ve on my own an Altera Cyclone IV EP4CE6, and the most difficult thing to do is to find a way to implement all the three matrices. Doing a rapid calculation, we discover that we have 3*(32*32*32) bit and this means roughly 98 different FFs, and this is too much for a FPGA! Fortunately, most of FPGAs on the market implements memory blocks inside the FPGA that are usable in different ways (FIFOs, dual port RAM, ROM, etc..). </w:t>
+      </w:r>
+    </w:p>
+    <w:p>
+      <w:pPr>
+        <w:jc w:val="both"/>
+        <w:rPr>
+          <w:sz w:val="24"/>
+          <w:szCs w:val="24"/>
+        </w:rPr>
+      </w:pPr>
+    </w:p>
+    <w:p>
+      <w:pPr>
+        <w:jc w:val="both"/>
+        <w:rPr>
+          <w:sz w:val="24"/>
+          <w:szCs w:val="24"/>
+        </w:rPr>
+      </w:pPr>
+      <w:r>
+        <w:rPr>
+          <w:noProof/>
+          <w:sz w:val="24"/>
+          <w:szCs w:val="24"/>
+          <w:lang w:val="en-GB" w:eastAsia="en-GB"/>
+        </w:rPr>
+        <mc:AlternateContent>
+          <mc:Choice Requires="wps">
+            <w:drawing>
+              <wp:anchor distT="0" distB="0" distL="114300" distR="114300" simplePos="0" relativeHeight="251675648" behindDoc="0" locked="0" layoutInCell="1" allowOverlap="1" wp14:anchorId="0A2061BF" wp14:editId="1752969C">
+                <wp:simplePos x="0" y="0"/>
+                <wp:positionH relativeFrom="column">
+                  <wp:posOffset>99723</wp:posOffset>
+                </wp:positionH>
+                <wp:positionV relativeFrom="paragraph">
+                  <wp:posOffset>597369</wp:posOffset>
+                </wp:positionV>
+                <wp:extent cx="1319530" cy="628015"/>
+                <wp:effectExtent l="0" t="0" r="566420" b="210185"/>
+                <wp:wrapNone/>
+                <wp:docPr id="17" name="Fumetto 1 17"/>
+                <wp:cNvGraphicFramePr/>
+                <a:graphic xmlns:a="http://schemas.openxmlformats.org/drawingml/2006/main">
+                  <a:graphicData uri="http://schemas.microsoft.com/office/word/2010/wordprocessingShape">
+                    <wps:wsp>
+                      <wps:cNvSpPr/>
+                      <wps:spPr>
+                        <a:xfrm>
+                          <a:off x="0" y="0"/>
+                          <a:ext cx="1319530" cy="628015"/>
+                        </a:xfrm>
+                        <a:prstGeom prst="wedgeRectCallout">
+                          <a:avLst>
+                            <a:gd name="adj1" fmla="val 90948"/>
+                            <a:gd name="adj2" fmla="val 78468"/>
+                          </a:avLst>
+                        </a:prstGeom>
+                      </wps:spPr>
+                      <wps:style>
+                        <a:lnRef idx="2">
+                          <a:schemeClr val="accent3"/>
+                        </a:lnRef>
+                        <a:fillRef idx="1">
+                          <a:schemeClr val="lt1"/>
+                        </a:fillRef>
+                        <a:effectRef idx="0">
+                          <a:schemeClr val="accent3"/>
+                        </a:effectRef>
+                        <a:fontRef idx="minor">
+                          <a:schemeClr val="dk1"/>
+                        </a:fontRef>
+                      </wps:style>
+                      <wps:txbx>
+                        <w:txbxContent>
+                          <w:p>
+                            <w:pPr>
+                              <w:jc w:val="center"/>
+                              <w:rPr>
+                                <w:sz w:val="16"/>
+                                <w:szCs w:val="16"/>
+                                <w:lang w:val="en-GB"/>
+                              </w:rPr>
+                            </w:pPr>
+                            <w:r>
+                              <w:rPr>
+                                <w:sz w:val="16"/>
+                                <w:szCs w:val="16"/>
+                                <w:lang w:val="en-GB"/>
+                              </w:rPr>
+                              <w:t>4 x7 segment display:</w:t>
+                            </w:r>
+                          </w:p>
+                          <w:p>
+                            <w:pPr>
+                              <w:jc w:val="center"/>
+                              <w:rPr>
+                                <w:sz w:val="16"/>
+                                <w:szCs w:val="16"/>
+                                <w:lang w:val="en-GB"/>
+                              </w:rPr>
+                            </w:pPr>
+                            <w:r>
+                              <w:rPr>
+                                <w:sz w:val="16"/>
+                                <w:szCs w:val="16"/>
+                                <w:lang w:val="en-GB"/>
+                              </w:rPr>
+                              <w:t>show current value during read operation on Q8.8 (not enough displays!)</w:t>
+                            </w:r>
+                          </w:p>
+                        </w:txbxContent>
+                      </wps:txbx>
+                      <wps:bodyPr rot="0" spcFirstLastPara="0" vertOverflow="overflow" horzOverflow="overflow" vert="horz" wrap="square" lIns="91440" tIns="45720" rIns="91440" bIns="45720" numCol="1" spcCol="0" rtlCol="0" fromWordArt="0" anchor="ctr" anchorCtr="0" forceAA="0" compatLnSpc="1">
+                        <a:prstTxWarp prst="textNoShape">
+                          <a:avLst/>
+                        </a:prstTxWarp>
+                        <a:noAutofit/>
+                      </wps:bodyPr>
+                    </wps:wsp>
+                  </a:graphicData>
+                </a:graphic>
+                <wp14:sizeRelH relativeFrom="margin">
+                  <wp14:pctWidth>0</wp14:pctWidth>
+                </wp14:sizeRelH>
+                <wp14:sizeRelV relativeFrom="margin">
+                  <wp14:pctHeight>0</wp14:pctHeight>
+                </wp14:sizeRelV>
+              </wp:anchor>
+            </w:drawing>
+          </mc:Choice>
+          <mc:Fallback>
+            <w:pict>
+              <v:shapetype w14:anchorId="0A2061BF" id="_x0000_t61" coordsize="21600,21600" o:spt="61" adj="1350,25920" path="m,l0@8@12@24,0@9,,21600@6,21600@15@27@7,21600,21600,21600,21600@9@18@30,21600@8,21600,0@7,0@21@33@6,xe">
+                <v:stroke joinstyle="miter"/>
+                <v:formulas>
+                  <v:f eqn="sum 10800 0 #0"/>
+                  <v:f eqn="sum 10800 0 #1"/>
+                  <v:f eqn="sum #0 0 #1"/>
+                  <v:f eqn="sum @0 @1 0"/>
+                  <v:f eqn="sum 21600 0 #0"/>
+                  <v:f eqn="sum 21600 0 #1"/>
+                  <v:f eqn="if @0 3600 12600"/>
+                  <v:f eqn="if @0 9000 18000"/>
+                  <v:f eqn="if @1 3600 12600"/>
+                  <v:f eqn="if @1 9000 18000"/>
+                  <v:f eqn="if @2 0 #0"/>
+                  <v:f eqn="if @3 @10 0"/>
+                  <v:f eqn="if #0 0 @11"/>
+                  <v:f eqn="if @2 @6 #0"/>
+                  <v:f eqn="if @3 @6 @13"/>
+                  <v:f eqn="if @5 @6 @14"/>
+                  <v:f eqn="if @2 #0 21600"/>
+                  <v:f eqn="if @3 21600 @16"/>
+                  <v:f eqn="if @4 21600 @17"/>
+                  <v:f eqn="if @2 #0 @6"/>
+                  <v:f eqn="if @3 @19 @6"/>
+                  <v:f eqn="if #1 @6 @20"/>
+                  <v:f eqn="if @2 @8 #1"/>
+                  <v:f eqn="if @3 @22 @8"/>
+                  <v:f eqn="if #0 @8 @23"/>
+                  <v:f eqn="if @2 21600 #1"/>
+                  <v:f eqn="if @3 21600 @25"/>
+                  <v:f eqn="if @5 21600 @26"/>
+                  <v:f eqn="if @2 #1 @8"/>
+                  <v:f eqn="if @3 @8 @28"/>
+                  <v:f eqn="if @4 @8 @29"/>
+                  <v:f eqn="if @2 #1 0"/>
+                  <v:f eqn="if @3 @31 0"/>
+                  <v:f eqn="if #1 0 @32"/>
+                  <v:f eqn="val #0"/>
+                  <v:f eqn="val #1"/>
+                </v:formulas>
+                <v:path o:connecttype="custom" o:connectlocs="10800,0;0,10800;10800,21600;21600,10800;@34,@35"/>
+                <v:handles>
+                  <v:h position="#0,#1"/>
+                </v:handles>
+              </v:shapetype>
+              <v:shape id="Fumetto 1 17" o:spid="_x0000_s1026" type="#_x0000_t61" style="position:absolute;left:0;text-align:left;margin-left:7.85pt;margin-top:47.05pt;width:103.9pt;height:49.45pt;z-index:251675648;visibility:visible;mso-wrap-style:square;mso-width-percent:0;mso-height-percent:0;mso-wrap-distance-left:9pt;mso-wrap-distance-top:0;mso-wrap-distance-right:9pt;mso-wrap-distance-bottom:0;mso-position-horizontal:absolute;mso-position-horizontal-relative:text;mso-position-vertical:absolute;mso-position-vertical-relative:text;mso-width-percent:0;mso-height-percent:0;mso-width-relative:margin;mso-height-relative:margin;v-text-anchor:middle" o:gfxdata="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" adj="30445,27749" fillcolor="white [3201]" strokecolor="#9bbb59 [3206]" strokeweight="2pt">
+                <v:textbox>
+                  <w:txbxContent>
+                    <w:p>
+                      <w:pPr>
+                        <w:jc w:val="center"/>
+                        <w:rPr>
+                          <w:sz w:val="16"/>
+                          <w:szCs w:val="16"/>
+                          <w:lang w:val="it-IT"/>
+                        </w:rPr>
+                      </w:pPr>
+                      <w:r>
+                        <w:rPr>
+                          <w:sz w:val="16"/>
+                          <w:szCs w:val="16"/>
+                          <w:lang w:val="it-IT"/>
+                        </w:rPr>
+                        <w:t xml:space="preserve">4 x7 </w:t>
+                      </w:r>
+                      <w:proofErr w:type="spellStart"/>
+                      <w:r>
+                        <w:rPr>
+                          <w:sz w:val="16"/>
+                          <w:szCs w:val="16"/>
+                          <w:lang w:val="it-IT"/>
+                        </w:rPr>
+                        <w:t>segment</w:t>
+                      </w:r>
+                      <w:proofErr w:type="spellEnd"/>
+                      <w:r>
+                        <w:rPr>
+                          <w:sz w:val="16"/>
+                          <w:szCs w:val="16"/>
+                          <w:lang w:val="it-IT"/>
+                        </w:rPr>
+                        <w:t xml:space="preserve"> display:</w:t>
+                      </w:r>
+                    </w:p>
+                    <w:p>
+                      <w:pPr>
+                        <w:jc w:val="center"/>
+                        <w:rPr>
+                          <w:sz w:val="16"/>
+                          <w:szCs w:val="16"/>
+                          <w:lang w:val="en-GB"/>
+                        </w:rPr>
+                      </w:pPr>
+                      <w:r>
+                        <w:rPr>
+                          <w:sz w:val="16"/>
+                          <w:szCs w:val="16"/>
+                          <w:lang w:val="en-GB"/>
+                        </w:rPr>
+                        <w:t>show current value during read operation on Q8.8 (not enough displays!)</w:t>
+                      </w:r>
+                    </w:p>
+                  </w:txbxContent>
+                </v:textbox>
+              </v:shape>
+            </w:pict>
+          </mc:Fallback>
+        </mc:AlternateContent>
+      </w:r>
+      <w:r>
+        <w:rPr>
+          <w:noProof/>
+          <w:sz w:val="24"/>
+          <w:szCs w:val="24"/>
+          <w:lang w:val="en-GB" w:eastAsia="en-GB"/>
+        </w:rPr>
+        <w:drawing>
+          <wp:anchor distT="0" distB="0" distL="114300" distR="114300" simplePos="0" relativeHeight="251659264" behindDoc="0" locked="0" layoutInCell="1" allowOverlap="1" wp14:anchorId="56689751" wp14:editId="0581E48F">
+            <wp:simplePos x="0" y="0"/>
+            <wp:positionH relativeFrom="margin">
+              <wp:align>left</wp:align>
+            </wp:positionH>
+            <wp:positionV relativeFrom="paragraph">
+              <wp:posOffset>548971</wp:posOffset>
+            </wp:positionV>
+            <wp:extent cx="3721100" cy="2790825"/>
+            <wp:effectExtent l="0" t="0" r="0" b="9525"/>
+            <wp:wrapThrough wrapText="bothSides">
+              <wp:wrapPolygon edited="0">
+                <wp:start x="0" y="0"/>
+                <wp:lineTo x="0" y="21526"/>
+                <wp:lineTo x="21453" y="21526"/>
+                <wp:lineTo x="21453" y="0"/>
+                <wp:lineTo x="0" y="0"/>
+              </wp:wrapPolygon>
+            </wp:wrapThrough>
+            <wp:docPr id="8" name="Immagine 8"/>
+            <wp:cNvGraphicFramePr>
+              <a:graphicFrameLocks xmlns:a="http://schemas.openxmlformats.org/drawingml/2006/main" noChangeAspect="1"/>
+            </wp:cNvGraphicFramePr>
+            <a:graphic xmlns:a="http://schemas.openxmlformats.org/drawingml/2006/main">
+              <a:graphicData uri="http://schemas.openxmlformats.org/drawingml/2006/picture">
+                <pic:pic xmlns:pic="http://schemas.openxmlformats.org/drawingml/2006/picture">
+                  <pic:nvPicPr>
+                    <pic:cNvPr id="8" name="asset.JPG"/>
+                    <pic:cNvPicPr/>
+                  </pic:nvPicPr>
+                  <pic:blipFill>
+                    <a:blip r:embed="rId13" cstate="print">
+                      <a:extLst>
+                        <a:ext uri="{28A0092B-C50C-407E-A947-70E740481C1C}">
+                          <a14:useLocalDpi xmlns:a14="http://schemas.microsoft.com/office/drawing/2010/main" val="0"/>
+                        </a:ext>
+                      </a:extLst>
+                    </a:blip>
+                    <a:stretch>
+                      <a:fillRect/>
+                    </a:stretch>
+                  </pic:blipFill>
+                  <pic:spPr>
+                    <a:xfrm>
+                      <a:off x="0" y="0"/>
+                      <a:ext cx="3721100" cy="2790825"/>
+                    </a:xfrm>
+                    <a:prstGeom prst="rect">
+                      <a:avLst/>
+                    </a:prstGeom>
+                  </pic:spPr>
+                </pic:pic>
+              </a:graphicData>
+            </a:graphic>
+            <wp14:sizeRelH relativeFrom="page">
+              <wp14:pctWidth>0</wp14:pctWidth>
+            </wp14:sizeRelH>
+            <wp14:sizeRelV relativeFrom="page">
+              <wp14:pctHeight>0</wp14:pctHeight>
+            </wp14:sizeRelV>
+          </wp:anchor>
+        </w:drawing>
+      </w:r>
+      <w:r>
+        <w:rPr>
+          <w:sz w:val="24"/>
+          <w:szCs w:val="24"/>
+        </w:rPr>
+        <w:t>Mine has onboard 30 M9K memory blocks, e</w:t>
+      </w:r>
+      <w:r>
+        <w:rPr>
+          <w:sz w:val="24"/>
+          <w:szCs w:val="24"/>
+        </w:rPr>
+        <w:t>ach block is a 256 × 36 RAM block and contains 9,216 programmable bits, including parity bits.</w:t>
+      </w:r>
+      <w:r>
+        <w:rPr>
+          <w:sz w:val="24"/>
+          <w:szCs w:val="24"/>
+        </w:rPr>
+        <w:t xml:space="preserve"> To implement our design, </w:t>
+      </w:r>
+      <w:r>
+        <w:rPr>
+          <w:sz w:val="24"/>
+          <w:szCs w:val="24"/>
+        </w:rPr>
+        <w:t>I</w:t>
+      </w:r>
+      <w:r>
+        <w:rPr>
+          <w:sz w:val="24"/>
+          <w:szCs w:val="24"/>
+        </w:rPr>
+        <w:t xml:space="preserve"> decided to remove the RAM entity and use for realizing a MXM the Altera’s On-Chip Memory IP entity that uses these M9K blocks. A MXM uses 4 x M9K and each M9K is used as a 256*32 RAM block</w:t>
+      </w:r>
+      <w:r>
+        <w:rPr>
+          <w:sz w:val="24"/>
+          <w:szCs w:val="24"/>
+        </w:rPr>
+        <w:t>.</w:t>
+      </w:r>
+    </w:p>
+    <w:p>
+      <w:pPr>
+        <w:jc w:val="both"/>
+        <w:rPr>
+          <w:sz w:val="24"/>
+          <w:szCs w:val="24"/>
+        </w:rPr>
+      </w:pPr>
+    </w:p>
+    <w:p>
+      <w:pPr>
+        <w:jc w:val="both"/>
+        <w:rPr>
+          <w:sz w:val="24"/>
+          <w:szCs w:val="24"/>
+        </w:rPr>
+      </w:pPr>
+      <w:r>
+        <w:rPr>
+          <w:noProof/>
+          <w:sz w:val="24"/>
+          <w:szCs w:val="24"/>
+          <w:lang w:val="en-GB" w:eastAsia="en-GB"/>
+        </w:rPr>
+        <mc:AlternateContent>
+          <mc:Choice Requires="wps">
+            <w:drawing>
+              <wp:anchor distT="0" distB="0" distL="114300" distR="114300" simplePos="0" relativeHeight="251669504" behindDoc="0" locked="0" layoutInCell="1" allowOverlap="1" wp14:anchorId="1E153DA0" wp14:editId="2FE9EBBB">
+                <wp:simplePos x="0" y="0"/>
+                <wp:positionH relativeFrom="column">
+                  <wp:posOffset>2922436</wp:posOffset>
+                </wp:positionH>
+                <wp:positionV relativeFrom="paragraph">
+                  <wp:posOffset>398255</wp:posOffset>
+                </wp:positionV>
+                <wp:extent cx="826770" cy="445135"/>
+                <wp:effectExtent l="171450" t="0" r="11430" b="1193165"/>
+                <wp:wrapNone/>
+                <wp:docPr id="14" name="Fumetto 1 14"/>
+                <wp:cNvGraphicFramePr/>
+                <a:graphic xmlns:a="http://schemas.openxmlformats.org/drawingml/2006/main">
+                  <a:graphicData uri="http://schemas.microsoft.com/office/word/2010/wordprocessingShape">
+                    <wps:wsp>
+                      <wps:cNvSpPr/>
+                      <wps:spPr>
+                        <a:xfrm>
+                          <a:off x="0" y="0"/>
+                          <a:ext cx="826770" cy="445135"/>
+                        </a:xfrm>
+                        <a:prstGeom prst="wedgeRectCallout">
+                          <a:avLst>
+                            <a:gd name="adj1" fmla="val -70843"/>
+                            <a:gd name="adj2" fmla="val 316150"/>
+                          </a:avLst>
+                        </a:prstGeom>
+                      </wps:spPr>
+                      <wps:style>
+                        <a:lnRef idx="2">
+                          <a:schemeClr val="accent3"/>
+                        </a:lnRef>
+                        <a:fillRef idx="1">
+                          <a:schemeClr val="lt1"/>
+                        </a:fillRef>
+                        <a:effectRef idx="0">
+                          <a:schemeClr val="accent3"/>
+                        </a:effectRef>
+                        <a:fontRef idx="minor">
+                          <a:schemeClr val="dk1"/>
+                        </a:fontRef>
+                      </wps:style>
+                      <wps:txbx>
+                        <w:txbxContent>
+                          <w:p>
+                            <w:pPr>
+                              <w:jc w:val="center"/>
+                              <w:rPr>
+                                <w:lang w:val="it-IT"/>
+                              </w:rPr>
+                            </w:pPr>
+                            <w:r>
+                              <w:rPr>
+                                <w:lang w:val="it-IT"/>
+                              </w:rPr>
+                              <w:t>Read</w:t>
+                            </w:r>
+                          </w:p>
+                          <w:p>
+                            <w:pPr>
+                              <w:jc w:val="center"/>
+                              <w:rPr>
+                                <w:lang w:val="it-IT"/>
+                              </w:rPr>
+                            </w:pPr>
+                            <w:r>
+                              <w:rPr>
+                                <w:lang w:val="it-IT"/>
+                              </w:rPr>
+                              <w:t xml:space="preserve"> </w:t>
+                            </w:r>
+                            <w:proofErr w:type="spellStart"/>
+                            <w:r>
+                              <w:rPr>
+                                <w:lang w:val="it-IT"/>
+                              </w:rPr>
+                              <w:t>next</w:t>
+                            </w:r>
+                            <w:proofErr w:type="spellEnd"/>
+                            <w:r>
+                              <w:rPr>
+                                <w:lang w:val="it-IT"/>
+                              </w:rPr>
+                              <w:t xml:space="preserve"> </w:t>
+                            </w:r>
+                            <w:proofErr w:type="spellStart"/>
+                            <w:r>
+                              <w:rPr>
+                                <w:lang w:val="it-IT"/>
+                              </w:rPr>
+                              <w:t>row</w:t>
+                            </w:r>
+                            <w:proofErr w:type="spellEnd"/>
+                          </w:p>
+                        </w:txbxContent>
+                      </wps:txbx>
+                      <wps:bodyPr rot="0" spcFirstLastPara="0" vertOverflow="overflow" horzOverflow="overflow" vert="horz" wrap="square" lIns="91440" tIns="45720" rIns="91440" bIns="45720" numCol="1" spcCol="0" rtlCol="0" fromWordArt="0" anchor="ctr" anchorCtr="0" forceAA="0" compatLnSpc="1">
+                        <a:prstTxWarp prst="textNoShape">
+                          <a:avLst/>
+                        </a:prstTxWarp>
+                        <a:noAutofit/>
+                      </wps:bodyPr>
+                    </wps:wsp>
+                  </a:graphicData>
+                </a:graphic>
+                <wp14:sizeRelH relativeFrom="margin">
+                  <wp14:pctWidth>0</wp14:pctWidth>
+                </wp14:sizeRelH>
+                <wp14:sizeRelV relativeFrom="margin">
+                  <wp14:pctHeight>0</wp14:pctHeight>
+                </wp14:sizeRelV>
+              </wp:anchor>
+            </w:drawing>
+          </mc:Choice>
+          <mc:Fallback>
+            <w:pict>
+              <v:shape w14:anchorId="1E153DA0" id="Fumetto 1 14" o:spid="_x0000_s1027" type="#_x0000_t61" style="position:absolute;left:0;text-align:left;margin-left:230.1pt;margin-top:31.35pt;width:65.1pt;height:35.05pt;z-index:251669504;visibility:visible;mso-wrap-style:square;mso-width-percent:0;mso-height-percent:0;mso-wrap-distance-left:9pt;mso-wrap-distance-top:0;mso-wrap-distance-right:9pt;mso-wrap-distance-bottom:0;mso-position-horizontal:absolute;mso-position-horizontal-relative:text;mso-position-vertical:absolute;mso-position-vertical-relative:text;mso-width-percent:0;mso-height-percent:0;mso-width-relative:margin;mso-height-relative:margin;v-text-anchor:middle" o:gfxdata="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" adj="-4502,79088" fillcolor="white [3201]" strokecolor="#9bbb59 [3206]" strokeweight="2pt">
+                <v:textbox>
+                  <w:txbxContent>
+                    <w:p>
+                      <w:pPr>
+                        <w:jc w:val="center"/>
+                        <w:rPr>
+                          <w:lang w:val="it-IT"/>
+                        </w:rPr>
+                      </w:pPr>
+                      <w:r>
+                        <w:rPr>
+                          <w:lang w:val="it-IT"/>
+                        </w:rPr>
+                        <w:t>Read</w:t>
+                      </w:r>
+                    </w:p>
+                    <w:p>
+                      <w:pPr>
+                        <w:jc w:val="center"/>
+                        <w:rPr>
+                          <w:lang w:val="it-IT"/>
+                        </w:rPr>
+                      </w:pPr>
+                      <w:r>
+                        <w:rPr>
+                          <w:lang w:val="it-IT"/>
+                        </w:rPr>
+                        <w:t xml:space="preserve"> </w:t>
+                      </w:r>
+                      <w:proofErr w:type="spellStart"/>
+                      <w:r>
+                        <w:rPr>
+                          <w:lang w:val="it-IT"/>
+                        </w:rPr>
+                        <w:t>next</w:t>
+                      </w:r>
+                      <w:proofErr w:type="spellEnd"/>
+                      <w:r>
+                        <w:rPr>
+                          <w:lang w:val="it-IT"/>
+                        </w:rPr>
+                        <w:t xml:space="preserve"> </w:t>
+                      </w:r>
+                      <w:proofErr w:type="spellStart"/>
+                      <w:r>
+                        <w:rPr>
+                          <w:lang w:val="it-IT"/>
+                        </w:rPr>
+                        <w:t>row</w:t>
+                      </w:r>
+                      <w:proofErr w:type="spellEnd"/>
+                    </w:p>
+                  </w:txbxContent>
+                </v:textbox>
+              </v:shape>
+            </w:pict>
+          </mc:Fallback>
+        </mc:AlternateContent>
+      </w:r>
+      <w:r>
+        <w:rPr>
+          <w:noProof/>
+          <w:sz w:val="24"/>
+          <w:szCs w:val="24"/>
+          <w:lang w:val="en-GB" w:eastAsia="en-GB"/>
+        </w:rPr>
+        <mc:AlternateContent>
+          <mc:Choice Requires="wps">
+            <w:drawing>
+              <wp:anchor distT="0" distB="0" distL="114300" distR="114300" simplePos="0" relativeHeight="251663360" behindDoc="0" locked="0" layoutInCell="1" allowOverlap="1" wp14:anchorId="3C053F26" wp14:editId="305462F5">
+                <wp:simplePos x="0" y="0"/>
+                <wp:positionH relativeFrom="column">
+                  <wp:posOffset>2103451</wp:posOffset>
+                </wp:positionH>
+                <wp:positionV relativeFrom="paragraph">
+                  <wp:posOffset>3060286</wp:posOffset>
+                </wp:positionV>
+                <wp:extent cx="818515" cy="468630"/>
+                <wp:effectExtent l="0" t="971550" r="19685" b="26670"/>
+                <wp:wrapNone/>
+                <wp:docPr id="12" name="Fumetto 1 12"/>
+                <wp:cNvGraphicFramePr/>
+                <a:graphic xmlns:a="http://schemas.openxmlformats.org/drawingml/2006/main">
+                  <a:graphicData uri="http://schemas.microsoft.com/office/word/2010/wordprocessingShape">
+                    <wps:wsp>
+                      <wps:cNvSpPr/>
+                      <wps:spPr>
+                        <a:xfrm>
+                          <a:off x="0" y="0"/>
+                          <a:ext cx="818515" cy="468630"/>
+                        </a:xfrm>
+                        <a:prstGeom prst="wedgeRectCallout">
+                          <a:avLst>
+                            <a:gd name="adj1" fmla="val 2481"/>
+                            <a:gd name="adj2" fmla="val -251391"/>
+                          </a:avLst>
+                        </a:prstGeom>
+                      </wps:spPr>
+                      <wps:style>
+                        <a:lnRef idx="2">
+                          <a:schemeClr val="accent6"/>
+                        </a:lnRef>
+                        <a:fillRef idx="1">
+                          <a:schemeClr val="lt1"/>
+                        </a:fillRef>
+                        <a:effectRef idx="0">
+                          <a:schemeClr val="accent6"/>
+                        </a:effectRef>
+                        <a:fontRef idx="minor">
+                          <a:schemeClr val="dk1"/>
+                        </a:fontRef>
+                      </wps:style>
+                      <wps:txbx>
+                        <w:txbxContent>
+                          <w:p>
+                            <w:pPr>
+                              <w:jc w:val="center"/>
+                              <w:rPr>
+                                <w:lang w:val="it-IT"/>
+                              </w:rPr>
+                            </w:pPr>
+                            <w:r>
+                              <w:rPr>
+                                <w:lang w:val="it-IT"/>
+                              </w:rPr>
+                              <w:t xml:space="preserve">Go </w:t>
+                            </w:r>
+                            <w:proofErr w:type="spellStart"/>
+                            <w:r>
+                              <w:rPr>
+                                <w:lang w:val="it-IT"/>
+                              </w:rPr>
+                              <w:t>request</w:t>
+                            </w:r>
+                            <w:proofErr w:type="spellEnd"/>
+                          </w:p>
+                        </w:txbxContent>
+                      </wps:txbx>
+                      <wps:bodyPr rot="0" spcFirstLastPara="0" vertOverflow="overflow" horzOverflow="overflow" vert="horz" wrap="square" lIns="91440" tIns="45720" rIns="91440" bIns="45720" numCol="1" spcCol="0" rtlCol="0" fromWordArt="0" anchor="ctr" anchorCtr="0" forceAA="0" compatLnSpc="1">
+                        <a:prstTxWarp prst="textNoShape">
+                          <a:avLst/>
+                        </a:prstTxWarp>
+                        <a:noAutofit/>
+                      </wps:bodyPr>
+                    </wps:wsp>
+                  </a:graphicData>
+                </a:graphic>
+              </wp:anchor>
+            </w:drawing>
+          </mc:Choice>
+          <mc:Fallback>
+            <w:pict>
+              <v:shape w14:anchorId="3C053F26" id="Fumetto 1 12" o:spid="_x0000_s1028" type="#_x0000_t61" style="position:absolute;left:0;text-align:left;margin-left:165.65pt;margin-top:240.95pt;width:64.45pt;height:36.9pt;z-index:251663360;visibility:visible;mso-wrap-style:square;mso-wrap-distance-left:9pt;mso-wrap-distance-top:0;mso-wrap-distance-right:9pt;mso-wrap-distance-bottom:0;mso-position-horizontal:absolute;mso-position-horizontal-relative:text;mso-position-vertical:absolute;mso-position-vertical-relative:text;v-text-anchor:middle" o:gfxdata="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" adj="11336,-43500" fillcolor="white [3201]" strokecolor="#f79646 [3209]" strokeweight="2pt">
+                <v:textbox>
+                  <w:txbxContent>
+                    <w:p>
+                      <w:pPr>
+                        <w:jc w:val="center"/>
+                        <w:rPr>
+                          <w:lang w:val="it-IT"/>
+                        </w:rPr>
+                      </w:pPr>
+                      <w:r>
+                        <w:rPr>
+                          <w:lang w:val="it-IT"/>
+                        </w:rPr>
+                        <w:t xml:space="preserve">Go </w:t>
+                      </w:r>
+                      <w:proofErr w:type="spellStart"/>
+                      <w:r>
+                        <w:rPr>
+                          <w:lang w:val="it-IT"/>
+                        </w:rPr>
+                        <w:t>request</w:t>
+                      </w:r>
+                      <w:proofErr w:type="spellEnd"/>
+                    </w:p>
+                  </w:txbxContent>
+                </v:textbox>
+              </v:shape>
+            </w:pict>
+          </mc:Fallback>
+        </mc:AlternateContent>
+      </w:r>
+      <w:r>
+        <w:rPr>
+          <w:noProof/>
+          <w:sz w:val="24"/>
+          <w:szCs w:val="24"/>
+          <w:lang w:val="en-GB" w:eastAsia="en-GB"/>
+        </w:rPr>
+        <mc:AlternateContent>
+          <mc:Choice Requires="wps">
+            <w:drawing>
+              <wp:anchor distT="0" distB="0" distL="114300" distR="114300" simplePos="0" relativeHeight="251673600" behindDoc="0" locked="0" layoutInCell="1" allowOverlap="1" wp14:anchorId="306515CA" wp14:editId="3101B67B">
+                <wp:simplePos x="0" y="0"/>
+                <wp:positionH relativeFrom="column">
+                  <wp:posOffset>-226281</wp:posOffset>
+                </wp:positionH>
+                <wp:positionV relativeFrom="paragraph">
+                  <wp:posOffset>2591159</wp:posOffset>
+                </wp:positionV>
+                <wp:extent cx="826770" cy="445135"/>
+                <wp:effectExtent l="0" t="628650" r="11430" b="12065"/>
+                <wp:wrapNone/>
+                <wp:docPr id="16" name="Fumetto 1 16"/>
+                <wp:cNvGraphicFramePr/>
+                <a:graphic xmlns:a="http://schemas.openxmlformats.org/drawingml/2006/main">
+                  <a:graphicData uri="http://schemas.microsoft.com/office/word/2010/wordprocessingShape">
+                    <wps:wsp>
+                      <wps:cNvSpPr/>
+                      <wps:spPr>
+                        <a:xfrm>
+                          <a:off x="0" y="0"/>
+                          <a:ext cx="826770" cy="445135"/>
+                        </a:xfrm>
+                        <a:prstGeom prst="wedgeRectCallout">
+                          <a:avLst>
+                            <a:gd name="adj1" fmla="val 31101"/>
+                            <a:gd name="adj2" fmla="val -189364"/>
+                          </a:avLst>
+                        </a:prstGeom>
+                      </wps:spPr>
+                      <wps:style>
+                        <a:lnRef idx="2">
+                          <a:schemeClr val="accent3"/>
+                        </a:lnRef>
+                        <a:fillRef idx="1">
+                          <a:schemeClr val="lt1"/>
+                        </a:fillRef>
+                        <a:effectRef idx="0">
+                          <a:schemeClr val="accent3"/>
+                        </a:effectRef>
+                        <a:fontRef idx="minor">
+                          <a:schemeClr val="dk1"/>
+                        </a:fontRef>
+                      </wps:style>
+                      <wps:txbx>
+                        <w:txbxContent>
+                          <w:p>
+                            <w:pPr>
+                              <w:jc w:val="center"/>
+                              <w:rPr>
+                                <w:lang w:val="it-IT"/>
+                              </w:rPr>
+                            </w:pPr>
+                            <w:r>
+                              <w:rPr>
+                                <w:lang w:val="it-IT"/>
+                              </w:rPr>
+                              <w:t xml:space="preserve">Reset </w:t>
+                            </w:r>
+                            <w:proofErr w:type="spellStart"/>
+                            <w:r>
+                              <w:rPr>
+                                <w:lang w:val="it-IT"/>
+                              </w:rPr>
+                              <w:t>button</w:t>
+                            </w:r>
+                            <w:proofErr w:type="spellEnd"/>
+                          </w:p>
+                        </w:txbxContent>
+                      </wps:txbx>
+                      <wps:bodyPr rot="0" spcFirstLastPara="0" vertOverflow="overflow" horzOverflow="overflow" vert="horz" wrap="square" lIns="91440" tIns="45720" rIns="91440" bIns="45720" numCol="1" spcCol="0" rtlCol="0" fromWordArt="0" anchor="ctr" anchorCtr="0" forceAA="0" compatLnSpc="1">
+                        <a:prstTxWarp prst="textNoShape">
+                          <a:avLst/>
+                        </a:prstTxWarp>
+                        <a:noAutofit/>
+                      </wps:bodyPr>
+                    </wps:wsp>
+                  </a:graphicData>
+                </a:graphic>
+                <wp14:sizeRelH relativeFrom="margin">
+                  <wp14:pctWidth>0</wp14:pctWidth>
+                </wp14:sizeRelH>
+                <wp14:sizeRelV relativeFrom="margin">
+                  <wp14:pctHeight>0</wp14:pctHeight>
+                </wp14:sizeRelV>
+              </wp:anchor>
+            </w:drawing>
+          </mc:Choice>
+          <mc:Fallback>
+            <w:pict>
+              <v:shape w14:anchorId="306515CA" id="Fumetto 1 16" o:spid="_x0000_s1029" type="#_x0000_t61" style="position:absolute;left:0;text-align:left;margin-left:-17.8pt;margin-top:204.05pt;width:65.1pt;height:35.05pt;z-index:251673600;visibility:visible;mso-wrap-style:square;mso-width-percent:0;mso-height-percent:0;mso-wrap-distance-left:9pt;mso-wrap-distance-top:0;mso-wrap-distance-right:9pt;mso-wrap-distance-bottom:0;mso-position-horizontal:absolute;mso-position-horizontal-relative:text;mso-position-vertical:absolute;mso-position-vertical-relative:text;mso-width-percent:0;mso-height-percent:0;mso-width-relative:margin;mso-height-relative:margin;v-text-anchor:middle" o:gfxdata="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" adj="17518,-30103" fillcolor="white [3201]" strokecolor="#9bbb59 [3206]" strokeweight="2pt">
+                <v:textbox>
+                  <w:txbxContent>
+                    <w:p>
+                      <w:pPr>
+                        <w:jc w:val="center"/>
+                        <w:rPr>
+                          <w:lang w:val="it-IT"/>
+                        </w:rPr>
+                      </w:pPr>
+                      <w:r>
+                        <w:rPr>
+                          <w:lang w:val="it-IT"/>
+                        </w:rPr>
+                        <w:t xml:space="preserve">Reset </w:t>
+                      </w:r>
+                      <w:proofErr w:type="spellStart"/>
+                      <w:r>
+                        <w:rPr>
+                          <w:lang w:val="it-IT"/>
+                        </w:rPr>
+                        <w:t>button</w:t>
+                      </w:r>
+                      <w:proofErr w:type="spellEnd"/>
+                    </w:p>
+                  </w:txbxContent>
+                </v:textbox>
+              </v:shape>
+            </w:pict>
+          </mc:Fallback>
+        </mc:AlternateContent>
+      </w:r>
+      <w:r>
+        <w:rPr>
+          <w:noProof/>
+          <w:sz w:val="24"/>
+          <w:szCs w:val="24"/>
+          <w:lang w:val="en-GB" w:eastAsia="en-GB"/>
+        </w:rPr>
+        <mc:AlternateContent>
+          <mc:Choice Requires="wps">
+            <w:drawing>
+              <wp:anchor distT="0" distB="0" distL="114300" distR="114300" simplePos="0" relativeHeight="251666432" behindDoc="0" locked="0" layoutInCell="1" allowOverlap="1" wp14:anchorId="29C26D31" wp14:editId="22E3C8D8">
+                <wp:simplePos x="0" y="0"/>
+                <wp:positionH relativeFrom="column">
+                  <wp:posOffset>1117490</wp:posOffset>
+                </wp:positionH>
+                <wp:positionV relativeFrom="paragraph">
+                  <wp:posOffset>2972822</wp:posOffset>
+                </wp:positionV>
+                <wp:extent cx="818515" cy="468630"/>
+                <wp:effectExtent l="0" t="933450" r="210185" b="26670"/>
+                <wp:wrapNone/>
+                <wp:docPr id="13" name="Fumetto 1 13"/>
+                <wp:cNvGraphicFramePr/>
+                <a:graphic xmlns:a="http://schemas.openxmlformats.org/drawingml/2006/main">
+                  <a:graphicData uri="http://schemas.microsoft.com/office/word/2010/wordprocessingShape">
+                    <wps:wsp>
+                      <wps:cNvSpPr/>
+                      <wps:spPr>
+                        <a:xfrm>
+                          <a:off x="0" y="0"/>
+                          <a:ext cx="818515" cy="468630"/>
+                        </a:xfrm>
+                        <a:prstGeom prst="wedgeRectCallout">
+                          <a:avLst>
+                            <a:gd name="adj1" fmla="val 71453"/>
+                            <a:gd name="adj2" fmla="val -242908"/>
+                          </a:avLst>
+                        </a:prstGeom>
+                      </wps:spPr>
+                      <wps:style>
+                        <a:lnRef idx="2">
+                          <a:schemeClr val="accent6"/>
+                        </a:lnRef>
+                        <a:fillRef idx="1">
+                          <a:schemeClr val="lt1"/>
+                        </a:fillRef>
+                        <a:effectRef idx="0">
+                          <a:schemeClr val="accent6"/>
+                        </a:effectRef>
+                        <a:fontRef idx="minor">
+                          <a:schemeClr val="dk1"/>
+                        </a:fontRef>
+                      </wps:style>
+                      <wps:txbx>
+                        <w:txbxContent>
+                          <w:p>
+                            <w:pPr>
+                              <w:jc w:val="center"/>
+                              <w:rPr>
+                                <w:lang w:val="it-IT"/>
+                              </w:rPr>
+                            </w:pPr>
+                            <w:r>
+                              <w:rPr>
+                                <w:lang w:val="it-IT"/>
+                              </w:rPr>
+                              <w:t xml:space="preserve">Go </w:t>
+                            </w:r>
+                            <w:proofErr w:type="spellStart"/>
+                            <w:r>
+                              <w:rPr>
+                                <w:lang w:val="it-IT"/>
+                              </w:rPr>
+                              <w:t>grant</w:t>
+                            </w:r>
+                            <w:proofErr w:type="spellEnd"/>
+                          </w:p>
+                        </w:txbxContent>
+                      </wps:txbx>
+                      <wps:bodyPr rot="0" spcFirstLastPara="0" vertOverflow="overflow" horzOverflow="overflow" vert="horz" wrap="square" lIns="91440" tIns="45720" rIns="91440" bIns="45720" numCol="1" spcCol="0" rtlCol="0" fromWordArt="0" anchor="ctr" anchorCtr="0" forceAA="0" compatLnSpc="1">
+                        <a:prstTxWarp prst="textNoShape">
+                          <a:avLst/>
+                        </a:prstTxWarp>
+                        <a:noAutofit/>
+                      </wps:bodyPr>
+                    </wps:wsp>
+                  </a:graphicData>
+                </a:graphic>
+              </wp:anchor>
+            </w:drawing>
+          </mc:Choice>
+          <mc:Fallback>
+            <w:pict>
+              <v:shape w14:anchorId="29C26D31" id="Fumetto 1 13" o:spid="_x0000_s1030" type="#_x0000_t61" style="position:absolute;left:0;text-align:left;margin-left:88pt;margin-top:234.1pt;width:64.45pt;height:36.9pt;z-index:251666432;visibility:visible;mso-wrap-style:square;mso-wrap-distance-left:9pt;mso-wrap-distance-top:0;mso-wrap-distance-right:9pt;mso-wrap-distance-bottom:0;mso-position-horizontal:absolute;mso-position-horizontal-relative:text;mso-position-vertical:absolute;mso-position-vertical-relative:text;v-text-anchor:middle" o:gfxdata="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" adj="26234,-41668" fillcolor="white [3201]" strokecolor="#f79646 [3209]" strokeweight="2pt">
+                <v:textbox>
+                  <w:txbxContent>
+                    <w:p>
+                      <w:pPr>
+                        <w:jc w:val="center"/>
+                        <w:rPr>
+                          <w:lang w:val="it-IT"/>
+                        </w:rPr>
+                      </w:pPr>
+                      <w:r>
+                        <w:rPr>
+                          <w:lang w:val="it-IT"/>
+                        </w:rPr>
+                        <w:t xml:space="preserve">Go </w:t>
+                      </w:r>
+                      <w:proofErr w:type="spellStart"/>
+                      <w:r>
+                        <w:rPr>
+                          <w:lang w:val="it-IT"/>
+                        </w:rPr>
+                        <w:t>grant</w:t>
+                      </w:r>
+                      <w:proofErr w:type="spellEnd"/>
+                    </w:p>
+                  </w:txbxContent>
+                </v:textbox>
+              </v:shape>
+            </w:pict>
+          </mc:Fallback>
+        </mc:AlternateContent>
+      </w:r>
+      <w:r>
+        <w:rPr>
+          <w:noProof/>
+          <w:sz w:val="24"/>
+          <w:szCs w:val="24"/>
+          <w:lang w:val="en-GB" w:eastAsia="en-GB"/>
+        </w:rPr>
+        <mc:AlternateContent>
+          <mc:Choice Requires="wps">
+            <w:drawing>
+              <wp:anchor distT="0" distB="0" distL="114300" distR="114300" simplePos="0" relativeHeight="251667456" behindDoc="0" locked="0" layoutInCell="1" allowOverlap="1" wp14:anchorId="179CCA5B" wp14:editId="750BCE43">
+                <wp:simplePos x="0" y="0"/>
+                <wp:positionH relativeFrom="column">
+                  <wp:posOffset>974366</wp:posOffset>
+                </wp:positionH>
+                <wp:positionV relativeFrom="paragraph">
+                  <wp:posOffset>2384425</wp:posOffset>
+                </wp:positionV>
+                <wp:extent cx="826770" cy="445135"/>
+                <wp:effectExtent l="0" t="304800" r="259080" b="12065"/>
+                <wp:wrapNone/>
+                <wp:docPr id="11" name="Fumetto 1 11"/>
+                <wp:cNvGraphicFramePr/>
+                <a:graphic xmlns:a="http://schemas.openxmlformats.org/drawingml/2006/main">
+                  <a:graphicData uri="http://schemas.microsoft.com/office/word/2010/wordprocessingShape">
+                    <wps:wsp>
+                      <wps:cNvSpPr/>
+                      <wps:spPr>
+                        <a:xfrm>
+                          <a:off x="0" y="0"/>
+                          <a:ext cx="826770" cy="445135"/>
+                        </a:xfrm>
+                        <a:prstGeom prst="wedgeRectCallout">
+                          <a:avLst>
+                            <a:gd name="adj1" fmla="val 78225"/>
+                            <a:gd name="adj2" fmla="val -116126"/>
+                          </a:avLst>
+                        </a:prstGeom>
+                      </wps:spPr>
+                      <wps:style>
+                        <a:lnRef idx="2">
+                          <a:schemeClr val="accent1"/>
+                        </a:lnRef>
+                        <a:fillRef idx="1">
+                          <a:schemeClr val="lt1"/>
+                        </a:fillRef>
+                        <a:effectRef idx="0">
+                          <a:schemeClr val="accent1"/>
+                        </a:effectRef>
+                        <a:fontRef idx="minor">
+                          <a:schemeClr val="dk1"/>
+                        </a:fontRef>
+                      </wps:style>
+                      <wps:txbx>
+                        <w:txbxContent>
+                          <w:p>
+                            <w:pPr>
+                              <w:jc w:val="center"/>
+                              <w:rPr>
+                                <w:lang w:val="it-IT"/>
+                              </w:rPr>
+                            </w:pPr>
+                            <w:r>
+                              <w:rPr>
+                                <w:lang w:val="it-IT"/>
+                              </w:rPr>
+                              <w:t xml:space="preserve">Read </w:t>
+                            </w:r>
+                            <w:proofErr w:type="spellStart"/>
+                            <w:r>
+                              <w:rPr>
+                                <w:lang w:val="it-IT"/>
+                              </w:rPr>
+                              <w:t>request</w:t>
+                            </w:r>
+                            <w:proofErr w:type="spellEnd"/>
+                          </w:p>
+                        </w:txbxContent>
+                      </wps:txbx>
+                      <wps:bodyPr rot="0" spcFirstLastPara="0" vertOverflow="overflow" horzOverflow="overflow" vert="horz" wrap="square" lIns="91440" tIns="45720" rIns="91440" bIns="45720" numCol="1" spcCol="0" rtlCol="0" fromWordArt="0" anchor="ctr" anchorCtr="0" forceAA="0" compatLnSpc="1">
+                        <a:prstTxWarp prst="textNoShape">
+                          <a:avLst/>
+                        </a:prstTxWarp>
+                        <a:noAutofit/>
+                      </wps:bodyPr>
+                    </wps:wsp>
+                  </a:graphicData>
+                </a:graphic>
+                <wp14:sizeRelH relativeFrom="margin">
+                  <wp14:pctWidth>0</wp14:pctWidth>
+                </wp14:sizeRelH>
+                <wp14:sizeRelV relativeFrom="margin">
+                  <wp14:pctHeight>0</wp14:pctHeight>
+                </wp14:sizeRelV>
+              </wp:anchor>
+            </w:drawing>
+          </mc:Choice>
+          <mc:Fallback>
+            <w:pict>
+              <v:shape w14:anchorId="179CCA5B" id="Fumetto 1 11" o:spid="_x0000_s1031" type="#_x0000_t61" style="position:absolute;left:0;text-align:left;margin-left:76.7pt;margin-top:187.75pt;width:65.1pt;height:35.05pt;z-index:251667456;visibility:visible;mso-wrap-style:square;mso-width-percent:0;mso-height-percent:0;mso-wrap-distance-left:9pt;mso-wrap-distance-top:0;mso-wrap-distance-right:9pt;mso-wrap-distance-bottom:0;mso-position-horizontal:absolute;mso-position-horizontal-relative:text;mso-position-vertical:absolute;mso-position-vertical-relative:text;mso-width-percent:0;mso-height-percent:0;mso-width-relative:margin;mso-height-relative:margin;v-text-anchor:middle" o:gfxdata="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" adj="27697,-14283" fillcolor="white [3201]" strokecolor="#4f81bd [3204]" strokeweight="2pt">
+                <v:textbox>
+                  <w:txbxContent>
+                    <w:p>
+                      <w:pPr>
+                        <w:jc w:val="center"/>
+                        <w:rPr>
+                          <w:lang w:val="it-IT"/>
+                        </w:rPr>
+                      </w:pPr>
+                      <w:r>
+                        <w:rPr>
+                          <w:lang w:val="it-IT"/>
+                        </w:rPr>
+                        <w:t xml:space="preserve">Read </w:t>
+                      </w:r>
+                      <w:proofErr w:type="spellStart"/>
+                      <w:r>
+                        <w:rPr>
+                          <w:lang w:val="it-IT"/>
+                        </w:rPr>
+                        <w:t>request</w:t>
+                      </w:r>
+                      <w:proofErr w:type="spellEnd"/>
+                    </w:p>
+                  </w:txbxContent>
+                </v:textbox>
+              </v:shape>
+            </w:pict>
+          </mc:Fallback>
+        </mc:AlternateContent>
+      </w:r>
+      <w:r>
+        <w:rPr>
+          <w:sz w:val="24"/>
+          <w:szCs w:val="24"/>
+        </w:rPr>
+        <w:t xml:space="preserve">The MXM adds a few logics to implement it in our design in a transparent way like the entire address that is a concatenation of the row address and the column address. In this way, we have columns that are adjacent to each other. Data are load through the </w:t>
+      </w:r>
+      <w:proofErr w:type="spellStart"/>
+      <w:r>
+        <w:rPr>
+          <w:sz w:val="24"/>
+          <w:szCs w:val="24"/>
+        </w:rPr>
+        <w:t>Quartus</w:t>
+      </w:r>
+      <w:proofErr w:type="spellEnd"/>
+      <w:r>
+        <w:rPr>
+          <w:sz w:val="24"/>
+          <w:szCs w:val="24"/>
+        </w:rPr>
+        <w:t xml:space="preserve">’ “In-System Memory Content Editor” tool, using a self-wrote C program that converts the input used for the test bench in </w:t>
+      </w:r>
+      <w:proofErr w:type="gramStart"/>
+      <w:r>
+        <w:rPr>
+          <w:sz w:val="24"/>
+          <w:szCs w:val="24"/>
+        </w:rPr>
+        <w:t>a .</w:t>
+      </w:r>
+      <w:proofErr w:type="spellStart"/>
+      <w:r>
+        <w:rPr>
+          <w:sz w:val="24"/>
+          <w:szCs w:val="24"/>
+        </w:rPr>
+        <w:t>mif</w:t>
+      </w:r>
+      <w:proofErr w:type="spellEnd"/>
+      <w:proofErr w:type="gramEnd"/>
+      <w:r>
+        <w:rPr>
+          <w:sz w:val="24"/>
+          <w:szCs w:val="24"/>
+        </w:rPr>
+        <w:t xml:space="preserve"> file readable by the </w:t>
+      </w:r>
+      <w:proofErr w:type="spellStart"/>
+      <w:r>
+        <w:rPr>
+          <w:sz w:val="24"/>
+          <w:szCs w:val="24"/>
+        </w:rPr>
+        <w:t>Quartus</w:t>
+      </w:r>
+      <w:proofErr w:type="spellEnd"/>
+      <w:r>
+        <w:rPr>
+          <w:sz w:val="24"/>
+          <w:szCs w:val="24"/>
+        </w:rPr>
+        <w:t xml:space="preserve">’ tool. </w:t>
+      </w:r>
+    </w:p>
+    <w:p>
+      <w:pPr>
+        <w:jc w:val="both"/>
+        <w:rPr>
+          <w:sz w:val="24"/>
+          <w:szCs w:val="24"/>
+        </w:rPr>
+      </w:pPr>
+      <w:r>
+        <w:rPr>
+          <w:noProof/>
+          <w:sz w:val="24"/>
+          <w:szCs w:val="24"/>
+          <w:lang w:val="en-GB" w:eastAsia="en-GB"/>
+        </w:rPr>
+        <mc:AlternateContent>
+          <mc:Choice Requires="wps">
+            <w:drawing>
+              <wp:anchor distT="0" distB="0" distL="114300" distR="114300" simplePos="0" relativeHeight="251664384" behindDoc="0" locked="0" layoutInCell="1" allowOverlap="1" wp14:anchorId="60F4CBEF" wp14:editId="2A4089BC">
+                <wp:simplePos x="0" y="0"/>
+                <wp:positionH relativeFrom="column">
+                  <wp:posOffset>1968279</wp:posOffset>
+                </wp:positionH>
+                <wp:positionV relativeFrom="paragraph">
+                  <wp:posOffset>291548</wp:posOffset>
+                </wp:positionV>
+                <wp:extent cx="667385" cy="468630"/>
+                <wp:effectExtent l="0" t="323850" r="18415" b="26670"/>
+                <wp:wrapNone/>
+                <wp:docPr id="10" name="Fumetto 1 10"/>
+                <wp:cNvGraphicFramePr/>
+                <a:graphic xmlns:a="http://schemas.openxmlformats.org/drawingml/2006/main">
+                  <a:graphicData uri="http://schemas.microsoft.com/office/word/2010/wordprocessingShape">
+                    <wps:wsp>
+                      <wps:cNvSpPr/>
+                      <wps:spPr>
+                        <a:xfrm>
+                          <a:off x="0" y="0"/>
+                          <a:ext cx="667385" cy="468630"/>
+                        </a:xfrm>
+                        <a:prstGeom prst="wedgeRectCallout">
+                          <a:avLst>
+                            <a:gd name="adj1" fmla="val 9125"/>
+                            <a:gd name="adj2" fmla="val -115589"/>
+                          </a:avLst>
+                        </a:prstGeom>
+                      </wps:spPr>
+                      <wps:style>
+                        <a:lnRef idx="2">
+                          <a:schemeClr val="accent1"/>
+                        </a:lnRef>
+                        <a:fillRef idx="1">
+                          <a:schemeClr val="lt1"/>
+                        </a:fillRef>
+                        <a:effectRef idx="0">
+                          <a:schemeClr val="accent1"/>
+                        </a:effectRef>
+                        <a:fontRef idx="minor">
+                          <a:schemeClr val="dk1"/>
+                        </a:fontRef>
+                      </wps:style>
+                      <wps:txbx>
+                        <w:txbxContent>
+                          <w:p>
+                            <w:pPr>
+                              <w:jc w:val="center"/>
+                              <w:rPr>
+                                <w:lang w:val="it-IT"/>
+                              </w:rPr>
+                            </w:pPr>
+                            <w:r>
+                              <w:rPr>
+                                <w:lang w:val="it-IT"/>
+                              </w:rPr>
+                              <w:t xml:space="preserve">Read </w:t>
+                            </w:r>
+                            <w:proofErr w:type="spellStart"/>
+                            <w:r>
+                              <w:rPr>
+                                <w:lang w:val="it-IT"/>
+                              </w:rPr>
+                              <w:t>request</w:t>
+                            </w:r>
+                            <w:proofErr w:type="spellEnd"/>
+                          </w:p>
+                        </w:txbxContent>
+                      </wps:txbx>
+                      <wps:bodyPr rot="0" spcFirstLastPara="0" vertOverflow="overflow" horzOverflow="overflow" vert="horz" wrap="square" lIns="91440" tIns="45720" rIns="91440" bIns="45720" numCol="1" spcCol="0" rtlCol="0" fromWordArt="0" anchor="ctr" anchorCtr="0" forceAA="0" compatLnSpc="1">
+                        <a:prstTxWarp prst="textNoShape">
+                          <a:avLst/>
+                        </a:prstTxWarp>
+                        <a:noAutofit/>
+                      </wps:bodyPr>
+                    </wps:wsp>
+                  </a:graphicData>
+                </a:graphic>
+                <wp14:sizeRelH relativeFrom="margin">
+                  <wp14:pctWidth>0</wp14:pctWidth>
+                </wp14:sizeRelH>
+                <wp14:sizeRelV relativeFrom="margin">
+                  <wp14:pctHeight>0</wp14:pctHeight>
+                </wp14:sizeRelV>
+              </wp:anchor>
+            </w:drawing>
+          </mc:Choice>
+          <mc:Fallback>
+            <w:pict>
+              <v:shape w14:anchorId="60F4CBEF" id="Fumetto 1 10" o:spid="_x0000_s1032" type="#_x0000_t61" style="position:absolute;left:0;text-align:left;margin-left:155pt;margin-top:22.95pt;width:52.55pt;height:36.9pt;z-index:251664384;visibility:visible;mso-wrap-style:square;mso-width-percent:0;mso-height-percent:0;mso-wrap-distance-left:9pt;mso-wrap-distance-top:0;mso-wrap-distance-right:9pt;mso-wrap-distance-bottom:0;mso-position-horizontal:absolute;mso-position-horizontal-relative:text;mso-position-vertical:absolute;mso-position-vertical-relative:text;mso-width-percent:0;mso-height-percent:0;mso-width-relative:margin;mso-height-relative:margin;v-text-anchor:middle" o:gfxdata="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" adj="12771,-14167" fillcolor="white [3201]" strokecolor="#4f81bd [3204]" strokeweight="2pt">
+                <v:textbox>
+                  <w:txbxContent>
+                    <w:p>
+                      <w:pPr>
+                        <w:jc w:val="center"/>
+                        <w:rPr>
+                          <w:lang w:val="it-IT"/>
+                        </w:rPr>
+                      </w:pPr>
+                      <w:r>
+                        <w:rPr>
+                          <w:lang w:val="it-IT"/>
+                        </w:rPr>
+                        <w:t xml:space="preserve">Read </w:t>
+                      </w:r>
+                      <w:proofErr w:type="spellStart"/>
+                      <w:r>
+                        <w:rPr>
+                          <w:lang w:val="it-IT"/>
+                        </w:rPr>
+                        <w:t>request</w:t>
+                      </w:r>
+                      <w:proofErr w:type="spellEnd"/>
+                    </w:p>
+                  </w:txbxContent>
+                </v:textbox>
+              </v:shape>
+            </w:pict>
+          </mc:Fallback>
+        </mc:AlternateContent>
+      </w:r>
+      <w:r>
+        <w:rPr>
+          <w:noProof/>
+          <w:sz w:val="24"/>
+          <w:szCs w:val="24"/>
+          <w:lang w:val="en-GB" w:eastAsia="en-GB"/>
+        </w:rPr>
+        <mc:AlternateContent>
+          <mc:Choice Requires="wps">
+            <w:drawing>
+              <wp:anchor distT="0" distB="0" distL="114300" distR="114300" simplePos="0" relativeHeight="251671552" behindDoc="0" locked="0" layoutInCell="1" allowOverlap="1" wp14:anchorId="08F0B915" wp14:editId="15F90E8F">
+                <wp:simplePos x="0" y="0"/>
+                <wp:positionH relativeFrom="column">
+                  <wp:posOffset>2715702</wp:posOffset>
+                </wp:positionH>
+                <wp:positionV relativeFrom="paragraph">
+                  <wp:posOffset>315402</wp:posOffset>
+                </wp:positionV>
+                <wp:extent cx="810260" cy="421005"/>
+                <wp:effectExtent l="0" t="304800" r="27940" b="17145"/>
+                <wp:wrapNone/>
+                <wp:docPr id="15" name="Fumetto 1 15"/>
+                <wp:cNvGraphicFramePr/>
+                <a:graphic xmlns:a="http://schemas.openxmlformats.org/drawingml/2006/main">
+                  <a:graphicData uri="http://schemas.microsoft.com/office/word/2010/wordprocessingShape">
+                    <wps:wsp>
+                      <wps:cNvSpPr/>
+                      <wps:spPr>
+                        <a:xfrm>
+                          <a:off x="0" y="0"/>
+                          <a:ext cx="810260" cy="421005"/>
+                        </a:xfrm>
+                        <a:prstGeom prst="wedgeRectCallout">
+                          <a:avLst>
+                            <a:gd name="adj1" fmla="val -25880"/>
+                            <a:gd name="adj2" fmla="val -120313"/>
+                          </a:avLst>
+                        </a:prstGeom>
+                      </wps:spPr>
+                      <wps:style>
+                        <a:lnRef idx="2">
+                          <a:schemeClr val="accent3"/>
+                        </a:lnRef>
+                        <a:fillRef idx="1">
+                          <a:schemeClr val="lt1"/>
+                        </a:fillRef>
+                        <a:effectRef idx="0">
+                          <a:schemeClr val="accent3"/>
+                        </a:effectRef>
+                        <a:fontRef idx="minor">
+                          <a:schemeClr val="dk1"/>
+                        </a:fontRef>
+                      </wps:style>
+                      <wps:txbx>
+                        <w:txbxContent>
+                          <w:p>
+                            <w:pPr>
+                              <w:jc w:val="center"/>
+                              <w:rPr>
+                                <w:sz w:val="16"/>
+                                <w:szCs w:val="16"/>
+                                <w:lang w:val="it-IT"/>
+                              </w:rPr>
+                            </w:pPr>
+                            <w:r>
+                              <w:rPr>
+                                <w:sz w:val="16"/>
+                                <w:szCs w:val="16"/>
+                                <w:lang w:val="it-IT"/>
+                              </w:rPr>
+                              <w:t>Read</w:t>
+                            </w:r>
+                          </w:p>
+                          <w:p>
+                            <w:pPr>
+                              <w:jc w:val="center"/>
+                              <w:rPr>
+                                <w:sz w:val="16"/>
+                                <w:szCs w:val="16"/>
+                                <w:lang w:val="it-IT"/>
+                              </w:rPr>
+                            </w:pPr>
+                            <w:r>
+                              <w:rPr>
+                                <w:sz w:val="16"/>
+                                <w:szCs w:val="16"/>
+                                <w:lang w:val="it-IT"/>
+                              </w:rPr>
+                              <w:t xml:space="preserve"> </w:t>
+                            </w:r>
+                            <w:proofErr w:type="spellStart"/>
+                            <w:r>
+                              <w:rPr>
+                                <w:sz w:val="16"/>
+                                <w:szCs w:val="16"/>
+                                <w:lang w:val="it-IT"/>
+                              </w:rPr>
+                              <w:t>next</w:t>
+                            </w:r>
+                            <w:proofErr w:type="spellEnd"/>
+                            <w:r>
+                              <w:rPr>
+                                <w:sz w:val="16"/>
+                                <w:szCs w:val="16"/>
+                                <w:lang w:val="it-IT"/>
+                              </w:rPr>
+                              <w:t xml:space="preserve"> </w:t>
+                            </w:r>
+                            <w:proofErr w:type="spellStart"/>
+                            <w:r>
+                              <w:rPr>
+                                <w:sz w:val="16"/>
+                                <w:szCs w:val="16"/>
+                                <w:lang w:val="it-IT"/>
+                              </w:rPr>
+                              <w:t>column</w:t>
+                            </w:r>
+                            <w:proofErr w:type="spellEnd"/>
+                          </w:p>
+                        </w:txbxContent>
+                      </wps:txbx>
+                      <wps:bodyPr rot="0" spcFirstLastPara="0" vertOverflow="overflow" horzOverflow="overflow" vert="horz" wrap="square" lIns="91440" tIns="45720" rIns="91440" bIns="45720" numCol="1" spcCol="0" rtlCol="0" fromWordArt="0" anchor="ctr" anchorCtr="0" forceAA="0" compatLnSpc="1">
+                        <a:prstTxWarp prst="textNoShape">
+                          <a:avLst/>
+                        </a:prstTxWarp>
+                        <a:noAutofit/>
+                      </wps:bodyPr>
+                    </wps:wsp>
+                  </a:graphicData>
+                </a:graphic>
+                <wp14:sizeRelH relativeFrom="margin">
+                  <wp14:pctWidth>0</wp14:pctWidth>
+                </wp14:sizeRelH>
+                <wp14:sizeRelV relativeFrom="margin">
+                  <wp14:pctHeight>0</wp14:pctHeight>
+                </wp14:sizeRelV>
+              </wp:anchor>
+            </w:drawing>
+          </mc:Choice>
+          <mc:Fallback>
+            <w:pict>
+              <v:shape w14:anchorId="08F0B915" id="Fumetto 1 15" o:spid="_x0000_s1033" type="#_x0000_t61" style="position:absolute;left:0;text-align:left;margin-left:213.85pt;margin-top:24.85pt;width:63.8pt;height:33.15pt;z-index:251671552;visibility:visible;mso-wrap-style:square;mso-width-percent:0;mso-height-percent:0;mso-wrap-distance-left:9pt;mso-wrap-distance-top:0;mso-wrap-distance-right:9pt;mso-wrap-distance-bottom:0;mso-position-horizontal:absolute;mso-position-horizontal-relative:text;mso-position-vertical:absolute;mso-position-vertical-relative:text;mso-width-percent:0;mso-height-percent:0;mso-width-relative:margin;mso-height-relative:margin;v-text-anchor:middle" o:gfxdata="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" adj="5210,-15188" fillcolor="white [3201]" strokecolor="#9bbb59 [3206]" strokeweight="2pt">
+                <v:textbox>
+                  <w:txbxContent>
+                    <w:p>
+                      <w:pPr>
+                        <w:jc w:val="center"/>
+                        <w:rPr>
+                          <w:sz w:val="16"/>
+                          <w:szCs w:val="16"/>
+                          <w:lang w:val="it-IT"/>
+                        </w:rPr>
+                      </w:pPr>
+                      <w:r>
+                        <w:rPr>
+                          <w:sz w:val="16"/>
+                          <w:szCs w:val="16"/>
+                          <w:lang w:val="it-IT"/>
+                        </w:rPr>
+                        <w:t>Read</w:t>
+                      </w:r>
+                    </w:p>
+                    <w:p>
+                      <w:pPr>
+                        <w:jc w:val="center"/>
+                        <w:rPr>
+                          <w:sz w:val="16"/>
+                          <w:szCs w:val="16"/>
+                          <w:lang w:val="it-IT"/>
+                        </w:rPr>
+                      </w:pPr>
+                      <w:r>
+                        <w:rPr>
+                          <w:sz w:val="16"/>
+                          <w:szCs w:val="16"/>
+                          <w:lang w:val="it-IT"/>
+                        </w:rPr>
+                        <w:t xml:space="preserve"> </w:t>
+                      </w:r>
+                      <w:proofErr w:type="spellStart"/>
+                      <w:r>
+                        <w:rPr>
+                          <w:sz w:val="16"/>
+                          <w:szCs w:val="16"/>
+                          <w:lang w:val="it-IT"/>
+                        </w:rPr>
+                        <w:t>next</w:t>
+                      </w:r>
+                      <w:proofErr w:type="spellEnd"/>
+                      <w:r>
+                        <w:rPr>
+                          <w:sz w:val="16"/>
+                          <w:szCs w:val="16"/>
+                          <w:lang w:val="it-IT"/>
+                        </w:rPr>
+                        <w:t xml:space="preserve"> </w:t>
+                      </w:r>
+                      <w:proofErr w:type="spellStart"/>
+                      <w:r>
+                        <w:rPr>
+                          <w:sz w:val="16"/>
+                          <w:szCs w:val="16"/>
+                          <w:lang w:val="it-IT"/>
+                        </w:rPr>
+                        <w:t>column</w:t>
+                      </w:r>
+                      <w:proofErr w:type="spellEnd"/>
+                    </w:p>
+                  </w:txbxContent>
+                </v:textbox>
+              </v:shape>
+            </w:pict>
+          </mc:Fallback>
+        </mc:AlternateContent>
+      </w:r>
+    </w:p>
+    <w:p>
+      <w:pPr>
+        <w:jc w:val="both"/>
+        <w:rPr>
+          <w:sz w:val="24"/>
+          <w:szCs w:val="24"/>
+        </w:rPr>
+      </w:pPr>
+    </w:p>
+    <w:p>
+      <w:pPr>
+        <w:jc w:val="both"/>
+        <w:rPr>
+          <w:sz w:val="24"/>
+          <w:szCs w:val="24"/>
+        </w:rPr>
+      </w:pPr>
+    </w:p>
+    <w:p>
+      <w:pPr>
+        <w:jc w:val="both"/>
+        <w:rPr>
+          <w:sz w:val="24"/>
+          <w:szCs w:val="24"/>
+        </w:rPr>
+      </w:pPr>
+    </w:p>
+    <w:p>
+      <w:pPr>
+        <w:jc w:val="both"/>
+        <w:rPr>
+          <w:sz w:val="24"/>
+          <w:szCs w:val="24"/>
+        </w:rPr>
+      </w:pPr>
+    </w:p>
+    <w:p>
+      <w:pPr>
+        <w:jc w:val="both"/>
+        <w:rPr>
+          <w:sz w:val="24"/>
+          <w:szCs w:val="24"/>
+        </w:rPr>
+      </w:pPr>
+    </w:p>
+    <w:p>
+      <w:pPr>
+        <w:jc w:val="both"/>
+        <w:rPr>
+          <w:sz w:val="24"/>
+          <w:szCs w:val="24"/>
+        </w:rPr>
+      </w:pPr>
+    </w:p>
+    <w:p>
+      <w:pPr>
+        <w:jc w:val="both"/>
+        <w:rPr>
+          <w:sz w:val="24"/>
+          <w:szCs w:val="24"/>
+        </w:rPr>
+      </w:pPr>
+    </w:p>
+    <w:p>
+      <w:pPr>
+        <w:jc w:val="both"/>
+        <w:rPr>
+          <w:sz w:val="24"/>
+          <w:szCs w:val="24"/>
+        </w:rPr>
+      </w:pPr>
+    </w:p>
+    <w:p>
+      <w:pPr>
+        <w:jc w:val="both"/>
+        <w:rPr>
+          <w:sz w:val="24"/>
+          <w:szCs w:val="24"/>
+        </w:rPr>
+      </w:pPr>
+      <w:r>
+        <w:rPr>
+          <w:sz w:val="24"/>
+          <w:szCs w:val="24"/>
+        </w:rPr>
+        <w:t xml:space="preserve">The board has onboard a crystal oscillator of 50 </w:t>
+      </w:r>
+      <w:proofErr w:type="spellStart"/>
+      <w:r>
+        <w:rPr>
+          <w:sz w:val="24"/>
+          <w:szCs w:val="24"/>
+        </w:rPr>
+        <w:t>MHz.</w:t>
+      </w:r>
+      <w:proofErr w:type="spellEnd"/>
+      <w:r>
+        <w:rPr>
+          <w:sz w:val="24"/>
+          <w:szCs w:val="24"/>
+        </w:rPr>
+        <w:t xml:space="preserve"> Through one of the two FPGA’s PLLs is possible to use a lower clock frequency (down to 5 KHz). </w:t>
+      </w:r>
       <w:bookmarkStart w:id="0" w:name="_GoBack"/>
       <w:bookmarkEnd w:id="0"/>
+      <w:r>
+        <w:rPr>
+          <w:sz w:val="24"/>
+          <w:szCs w:val="24"/>
+        </w:rPr>
+        <w:t xml:space="preserve">Actually, the </w:t>
+      </w:r>
+      <w:proofErr w:type="spellStart"/>
+      <w:r>
+        <w:rPr>
+          <w:sz w:val="24"/>
+          <w:szCs w:val="24"/>
+        </w:rPr>
+        <w:t>MatrixMultiplier</w:t>
+      </w:r>
+      <w:proofErr w:type="spellEnd"/>
+      <w:r>
+        <w:rPr>
+          <w:sz w:val="24"/>
+          <w:szCs w:val="24"/>
+        </w:rPr>
+        <w:t xml:space="preserve"> entity works directly at 5 MHz (and the computation is pretty immediate) while the secondary logics works at 5 KHz. </w:t>
+      </w:r>
+    </w:p>
+    <w:p>
+      <w:pPr>
+        <w:jc w:val="both"/>
+        <w:rPr>
+          <w:sz w:val="24"/>
+          <w:szCs w:val="24"/>
+        </w:rPr>
+      </w:pPr>
+    </w:p>
+    <w:p>
+      <w:pPr>
+        <w:jc w:val="both"/>
+        <w:rPr>
+          <w:sz w:val="24"/>
+          <w:szCs w:val="24"/>
+        </w:rPr>
+      </w:pPr>
+      <w:r>
+        <w:rPr>
+          <w:sz w:val="24"/>
+          <w:szCs w:val="24"/>
+        </w:rPr>
+        <w:t xml:space="preserve">Some other VHDL code is written in order to enable everything on the FPGA like a hex display driver (a sort of FSM, we have to enable 1 display at a time and show its relative data: with a frequency higher enough to cheat human eyes, it’s possible to show correctly all 4 digits as they are all there at the same time) and a FSM that implements a </w:t>
+      </w:r>
+      <w:proofErr w:type="spellStart"/>
+      <w:r>
+        <w:rPr>
+          <w:sz w:val="24"/>
+          <w:szCs w:val="24"/>
+        </w:rPr>
+        <w:t>debouncer</w:t>
+      </w:r>
+      <w:proofErr w:type="spellEnd"/>
+      <w:r>
+        <w:rPr>
+          <w:sz w:val="24"/>
+          <w:szCs w:val="24"/>
+        </w:rPr>
+        <w:t xml:space="preserve"> for next row and next column buttons. A “</w:t>
+      </w:r>
+      <w:proofErr w:type="spellStart"/>
+      <w:r>
+        <w:rPr>
+          <w:sz w:val="24"/>
+          <w:szCs w:val="24"/>
+        </w:rPr>
+        <w:t>RowReader</w:t>
+      </w:r>
+      <w:proofErr w:type="spellEnd"/>
+      <w:r>
+        <w:rPr>
+          <w:sz w:val="24"/>
+          <w:szCs w:val="24"/>
+        </w:rPr>
+        <w:t>” entity is used to increments correctly the row or column address with respect to the correct button press during a read operation.</w:t>
+      </w:r>
+    </w:p>
+    <w:p>
+      <w:pPr>
+        <w:jc w:val="both"/>
+        <w:rPr>
+          <w:sz w:val="24"/>
+          <w:szCs w:val="24"/>
+        </w:rPr>
+      </w:pPr>
     </w:p>
     <w:sectPr>
-      <w:headerReference w:type="default" r:id="rId13"/>
-      <w:footerReference w:type="default" r:id="rId14"/>
+      <w:headerReference w:type="default" r:id="rId14"/>
+      <w:footerReference w:type="default" r:id="rId15"/>
       <w:pgSz w:w="11900" w:h="16850"/>
       <w:pgMar w:top="1980" w:right="1020" w:bottom="280" w:left="1020" w:header="703" w:footer="227" w:gutter="0"/>
       <w:cols w:space="720"/>
@@ -1863,7 +3588,7 @@
               <v:stroke joinstyle="miter"/>
               <v:path gradientshapeok="t" o:connecttype="rect"/>
             </v:shapetype>
-            <v:shape id="Text Box 1" o:spid="_x0000_s1026" type="#_x0000_t202" style="position:absolute;margin-left:115.2pt;margin-top:80.05pt;width:298.9pt;height:15.8pt;z-index:-251658240;visibility:visible;mso-wrap-style:square;mso-width-percent:0;mso-height-percent:0;mso-wrap-distance-left:9pt;mso-wrap-distance-top:0;mso-wrap-distance-right:9pt;mso-wrap-distance-bottom:0;mso-position-horizontal:absolute;mso-position-horizontal-relative:page;mso-position-vertical:absolute;mso-position-vertical-relative:page;mso-width-percent:0;mso-height-percent:0;mso-width-relative:page;mso-height-relative:page;v-text-anchor:top" o:gfxdata="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" filled="f" stroked="f">
+            <v:shape id="Text Box 1" o:spid="_x0000_s1035" type="#_x0000_t202" style="position:absolute;margin-left:115.2pt;margin-top:80.05pt;width:298.9pt;height:15.8pt;z-index:-251658240;visibility:visible;mso-wrap-style:square;mso-width-percent:0;mso-height-percent:0;mso-wrap-distance-left:9pt;mso-wrap-distance-top:0;mso-wrap-distance-right:9pt;mso-wrap-distance-bottom:0;mso-position-horizontal:absolute;mso-position-horizontal-relative:page;mso-position-vertical:absolute;mso-position-vertical-relative:page;mso-width-percent:0;mso-height-percent:0;mso-width-relative:page;mso-height-relative:page;v-text-anchor:top" o:gfxdata="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" filled="f" stroked="f">
               <v:textbox inset="0,0,0,0">
                 <w:txbxContent>
                   <w:p>
@@ -2933,6 +4658,7 @@
   <w:style w:type="character" w:default="1" w:styleId="Carpredefinitoparagrafo">
     <w:name w:val="Default Paragraph Font"/>
     <w:uiPriority w:val="1"/>
+    <w:semiHidden/>
     <w:unhideWhenUsed/>
   </w:style>
   <w:style w:type="table" w:default="1" w:styleId="Tabellanormale">
@@ -3446,7 +5172,7 @@
 </file>
 
 <file path=customXml/itemProps1.xml><?xml version="1.0" encoding="utf-8"?>
-<ds:datastoreItem xmlns:ds="http://schemas.openxmlformats.org/officeDocument/2006/customXml" ds:itemID="{A3441567-DEDF-4398-948B-1BA5E6892EA4}">
+<ds:datastoreItem xmlns:ds="http://schemas.openxmlformats.org/officeDocument/2006/customXml" ds:itemID="{4F328E3C-92D8-483F-BFD1-9009A135C9CC}">
   <ds:schemaRefs>
     <ds:schemaRef ds:uri="http://schemas.openxmlformats.org/officeDocument/2006/bibliography"/>
   </ds:schemaRefs>

</xml_diff>